<commit_message>
edited to-do list for scripts
</commit_message>
<xml_diff>
--- a/scripts to-do.docx
+++ b/scripts to-do.docx
@@ -122,7 +122,6 @@
       </w:r>
     </w:p>
     <w:p/>
-    <w:p/>
     <w:p>
       <w:r>
         <w:t>Abundance analyses – these need to be reconsidered</w:t>
@@ -143,7 +142,15 @@
         </w:numPr>
       </w:pPr>
       <w:r>
-        <w:t>Outputs: graphs of prey richness for field as well as prey composition heat map. Also supplementary figures of the prey dotplots</w:t>
+        <w:t xml:space="preserve">Outputs: graphs of prey richness for field as well as prey composition heat map. Also supplementary figures of the prey </w:t>
+      </w:r>
+      <w:proofErr w:type="spellStart"/>
+      <w:r>
+        <w:t>dotplots</w:t>
+      </w:r>
+      <w:proofErr w:type="spellEnd"/>
+      <w:r>
+        <w:t xml:space="preserve"> and abundance analyses</w:t>
       </w:r>
     </w:p>
     <w:sectPr>
@@ -704,6 +711,33 @@
       <w:contextualSpacing/>
     </w:pPr>
   </w:style>
+  <w:style w:type="paragraph" w:styleId="BalloonText">
+    <w:name w:val="Balloon Text"/>
+    <w:basedOn w:val="Normal"/>
+    <w:link w:val="BalloonTextChar"/>
+    <w:uiPriority w:val="99"/>
+    <w:semiHidden/>
+    <w:unhideWhenUsed/>
+    <w:rsid w:val="00D56E16"/>
+    <w:rPr>
+      <w:rFonts w:ascii="Times New Roman" w:hAnsi="Times New Roman" w:cs="Times New Roman"/>
+      <w:sz w:val="18"/>
+      <w:szCs w:val="18"/>
+    </w:rPr>
+  </w:style>
+  <w:style w:type="character" w:customStyle="1" w:styleId="BalloonTextChar">
+    <w:name w:val="Balloon Text Char"/>
+    <w:basedOn w:val="DefaultParagraphFont"/>
+    <w:link w:val="BalloonText"/>
+    <w:uiPriority w:val="99"/>
+    <w:semiHidden/>
+    <w:rsid w:val="00D56E16"/>
+    <w:rPr>
+      <w:rFonts w:ascii="Times New Roman" w:hAnsi="Times New Roman" w:cs="Times New Roman"/>
+      <w:sz w:val="18"/>
+      <w:szCs w:val="18"/>
+    </w:rPr>
+  </w:style>
 </w:styles>
 </file>
 

</xml_diff>